<commit_message>
added some more test and utility function.
</commit_message>
<xml_diff>
--- a/pwd/Docxs/OPF 003.docx
+++ b/pwd/Docxs/OPF 003.docx
@@ -12,8 +12,6 @@
           <w:szCs w:val="18"/>
         </w:rPr>
       </w:pPr>
-      <w:bookmarkStart w:id="0" w:name="_GoBack"/>
-      <w:bookmarkEnd w:id="0"/>
       <w:r>
         <w:rPr>
           <w:rFonts w:ascii="Arial" w:hAnsi="Arial" w:cs="Arial"/>
@@ -21,16 +19,7 @@
           <w:sz w:val="18"/>
           <w:szCs w:val="18"/>
         </w:rPr>
-        <w:t xml:space="preserve">                                                                                                                                                                                                                                                                </w:t>
-      </w:r>
-      <w:r>
-        <w:rPr>
-          <w:rFonts w:ascii="Arial" w:hAnsi="Arial" w:cs="Arial"/>
-          <w:b/>
-          <w:sz w:val="18"/>
-          <w:szCs w:val="18"/>
-        </w:rPr>
-        <w:t xml:space="preserve">      </w:t>
+        <w:t xml:space="preserve">                                                                                                                                                                                                                                                                      </w:t>
       </w:r>
     </w:p>
     <w:p>
@@ -324,15 +313,7 @@
           <w:sz w:val="18"/>
           <w:szCs w:val="18"/>
         </w:rPr>
-        <w:t>: Accenture Solutio</w:t>
-      </w:r>
-      <w:r>
-        <w:rPr>
-          <w:rFonts w:ascii="Arial" w:hAnsi="Arial" w:cs="Arial"/>
-          <w:sz w:val="18"/>
-          <w:szCs w:val="18"/>
-        </w:rPr>
-        <w:t>ns Pvt Ltd</w:t>
+        <w:t>: Accenture Solutions Pvt Ltd</w:t>
       </w:r>
       <w:r>
         <w:rPr>
@@ -357,13 +338,6 @@
           <w:szCs w:val="18"/>
         </w:rPr>
         <w:tab/>
-      </w:r>
-      <w:r>
-        <w:rPr>
-          <w:rFonts w:ascii="Arial" w:hAnsi="Arial" w:cs="Arial"/>
-          <w:sz w:val="18"/>
-          <w:szCs w:val="18"/>
-        </w:rPr>
         <w:t>Galaxy Billing from (Location) :A</w:t>
       </w:r>
       <w:r>
@@ -695,17 +669,7 @@
                 <w:szCs w:val="18"/>
                 <w:lang w:val="en-GB"/>
               </w:rPr>
-              <w:t>Divyasree Technopark SEZ, Kundalahall</w:t>
-            </w:r>
-            <w:r>
-              <w:rPr>
-                <w:rFonts w:ascii="Arial" w:hAnsi="Arial" w:cs="Arial"/>
-                <w:color w:val="000000"/>
-                <w:sz w:val="18"/>
-                <w:szCs w:val="18"/>
-                <w:lang w:val="en-GB"/>
-              </w:rPr>
-              <w:t xml:space="preserve">i Village, </w:t>
+              <w:t xml:space="preserve">Divyasree Technopark SEZ, Kundalahalli Village, </w:t>
             </w:r>
           </w:p>
         </w:tc>
@@ -844,37 +808,7 @@
                 <w:szCs w:val="18"/>
                 <w:lang w:val="en-GB"/>
               </w:rPr>
-              <w:t>Whitefield</w:t>
-            </w:r>
-            <w:r>
-              <w:rPr>
-                <w:rFonts w:ascii="Arial" w:hAnsi="Arial" w:cs="Arial"/>
-                <w:color w:val="000000"/>
-                <w:sz w:val="18"/>
-                <w:szCs w:val="18"/>
-                <w:lang w:val="en-GB"/>
-              </w:rPr>
-              <w:t xml:space="preserve"> </w:t>
-            </w:r>
-            <w:r>
-              <w:rPr>
-                <w:rFonts w:ascii="Arial" w:hAnsi="Arial" w:cs="Arial"/>
-                <w:color w:val="000000"/>
-                <w:sz w:val="18"/>
-                <w:szCs w:val="18"/>
-                <w:lang w:val="en-GB"/>
-              </w:rPr>
-              <w:t>Bangalore, 10 560037</w:t>
-            </w:r>
-            <w:r>
-              <w:rPr>
-                <w:rFonts w:ascii="Arial" w:hAnsi="Arial" w:cs="Arial"/>
-                <w:color w:val="000000"/>
-                <w:sz w:val="18"/>
-                <w:szCs w:val="18"/>
-                <w:lang w:val="en-GB"/>
-              </w:rPr>
-              <w:t xml:space="preserve"> </w:t>
+              <w:t xml:space="preserve">Whitefield Bangalore, 10 560037 </w:t>
             </w:r>
           </w:p>
         </w:tc>
@@ -903,17 +837,7 @@
                 <w:szCs w:val="18"/>
                 <w:lang w:val="en-GB"/>
               </w:rPr>
-              <w:t>Whitefield</w:t>
-            </w:r>
-            <w:r>
-              <w:rPr>
-                <w:rFonts w:ascii="Arial" w:hAnsi="Arial" w:cs="Arial"/>
-                <w:color w:val="000000"/>
-                <w:sz w:val="18"/>
-                <w:szCs w:val="18"/>
-                <w:lang w:val="en-GB"/>
-              </w:rPr>
-              <w:t xml:space="preserve"> Bangalore, 10 560037 </w:t>
+              <w:t xml:space="preserve">Whitefield Bangalore, 10 560037 </w:t>
             </w:r>
           </w:p>
         </w:tc>
@@ -949,6 +873,24 @@
               </w:rPr>
               <w:t>State :Bangalore</w:t>
             </w:r>
+            <w:r>
+              <w:rPr>
+                <w:rFonts w:ascii="Arial" w:hAnsi="Arial" w:cs="Arial"/>
+                <w:sz w:val="18"/>
+                <w:szCs w:val="18"/>
+              </w:rPr>
+              <w:t xml:space="preserve"> (sez</w:t>
+            </w:r>
+            <w:bookmarkStart w:id="0" w:name="_GoBack"/>
+            <w:bookmarkEnd w:id="0"/>
+            <w:r>
+              <w:rPr>
+                <w:rFonts w:ascii="Arial" w:hAnsi="Arial" w:cs="Arial"/>
+                <w:sz w:val="18"/>
+                <w:szCs w:val="18"/>
+              </w:rPr>
+              <w:t>)</w:t>
+            </w:r>
           </w:p>
         </w:tc>
         <w:tc>
@@ -1008,16 +950,7 @@
                 <w:sz w:val="18"/>
                 <w:szCs w:val="18"/>
               </w:rPr>
-              <w:t>Contact P</w:t>
-            </w:r>
-            <w:r>
-              <w:rPr>
-                <w:rFonts w:ascii="Arial" w:hAnsi="Arial" w:cs="Arial"/>
-                <w:color w:val="000000"/>
-                <w:sz w:val="18"/>
-                <w:szCs w:val="18"/>
-              </w:rPr>
-              <w:t>erson: Ms Shivani Chengappa</w:t>
+              <w:t>Contact Person: Ms Shivani Chengappa</w:t>
             </w:r>
           </w:p>
         </w:tc>
@@ -1357,15 +1290,7 @@
                 <w:sz w:val="18"/>
                 <w:szCs w:val="18"/>
               </w:rPr>
-              <w:t xml:space="preserve">Customer Declaration Applicable :            </w:t>
-            </w:r>
-            <w:r>
-              <w:rPr>
-                <w:rFonts w:ascii="Arial" w:hAnsi="Arial" w:cs="Arial"/>
-                <w:sz w:val="18"/>
-                <w:szCs w:val="18"/>
-              </w:rPr>
-              <w:t xml:space="preserve">                           Yes / No</w:t>
+              <w:t>Customer Declaration Applicable :                                       Yes / No</w:t>
             </w:r>
           </w:p>
         </w:tc>
@@ -1445,15 +1370,7 @@
                 <w:sz w:val="18"/>
                 <w:szCs w:val="18"/>
               </w:rPr>
-              <w:t xml:space="preserve"> </w:t>
-            </w:r>
-            <w:r>
-              <w:rPr>
-                <w:rFonts w:ascii="Arial" w:hAnsi="Arial" w:cs="Arial"/>
-                <w:sz w:val="18"/>
-                <w:szCs w:val="18"/>
-              </w:rPr>
-              <w:t>Sr.</w:t>
+              <w:t xml:space="preserve"> Sr.</w:t>
             </w:r>
           </w:p>
         </w:tc>
@@ -1482,15 +1399,7 @@
                 <w:sz w:val="18"/>
                 <w:szCs w:val="18"/>
               </w:rPr>
-              <w:t xml:space="preserve">                                    </w:t>
-            </w:r>
-            <w:r>
-              <w:rPr>
-                <w:rFonts w:ascii="Arial" w:hAnsi="Arial" w:cs="Arial"/>
-                <w:sz w:val="18"/>
-                <w:szCs w:val="18"/>
-              </w:rPr>
-              <w:t>Description</w:t>
+              <w:t xml:space="preserve">                                    Description</w:t>
             </w:r>
           </w:p>
         </w:tc>
@@ -1519,15 +1428,7 @@
                 <w:sz w:val="18"/>
                 <w:szCs w:val="18"/>
               </w:rPr>
-              <w:t xml:space="preserve">  </w:t>
-            </w:r>
-            <w:r>
-              <w:rPr>
-                <w:rFonts w:ascii="Arial" w:hAnsi="Arial" w:cs="Arial"/>
-                <w:sz w:val="18"/>
-                <w:szCs w:val="18"/>
-              </w:rPr>
-              <w:t>Qty.</w:t>
+              <w:t xml:space="preserve">  Qty.</w:t>
             </w:r>
           </w:p>
         </w:tc>
@@ -3118,17 +3019,7 @@
           <w:szCs w:val="18"/>
           <w:u w:val="single"/>
         </w:rPr>
-        <w:t>SPECIA</w:t>
-      </w:r>
-      <w:r>
-        <w:rPr>
-          <w:rFonts w:ascii="Arial" w:hAnsi="Arial" w:cs="Arial"/>
-          <w:b/>
-          <w:sz w:val="18"/>
-          <w:szCs w:val="18"/>
-          <w:u w:val="single"/>
-        </w:rPr>
-        <w:t>L INSTRUCTIONS</w:t>
+        <w:t>SPECIAL INSTRUCTIONS</w:t>
       </w:r>
       <w:r>
         <w:rPr>
@@ -3253,18 +3144,7 @@
           <w:szCs w:val="18"/>
           <w:u w:val="single"/>
         </w:rPr>
-        <w:t>*Requi</w:t>
-      </w:r>
-      <w:r>
-        <w:rPr>
-          <w:rFonts w:ascii="Arial" w:hAnsi="Arial" w:cs="Arial"/>
-          <w:b/>
-          <w:i/>
-          <w:sz w:val="18"/>
-          <w:szCs w:val="18"/>
-          <w:u w:val="single"/>
-        </w:rPr>
-        <w:t>red Cost sheet in excel format along with OPF.</w:t>
+        <w:t>*Required Cost sheet in excel format along with OPF.</w:t>
       </w:r>
     </w:p>
     <w:p>
@@ -3719,15 +3599,7 @@
                 <w:sz w:val="18"/>
                 <w:szCs w:val="18"/>
               </w:rPr>
-              <w:t xml:space="preserve">  </w:t>
-            </w:r>
-            <w:r>
-              <w:rPr>
-                <w:rFonts w:ascii="Arial" w:hAnsi="Arial" w:cs="Arial"/>
-                <w:sz w:val="18"/>
-                <w:szCs w:val="18"/>
-              </w:rPr>
-              <w:t>Qty.</w:t>
+              <w:t xml:space="preserve">  Qty.</w:t>
             </w:r>
           </w:p>
         </w:tc>
@@ -3787,15 +3659,7 @@
                 <w:sz w:val="18"/>
                 <w:szCs w:val="18"/>
               </w:rPr>
-              <w:t xml:space="preserve">  </w:t>
-            </w:r>
-            <w:r>
-              <w:rPr>
-                <w:rFonts w:ascii="Arial" w:hAnsi="Arial" w:cs="Arial"/>
-                <w:sz w:val="18"/>
-                <w:szCs w:val="18"/>
-              </w:rPr>
-              <w:t>Qty.</w:t>
+              <w:t xml:space="preserve">  Qty.</w:t>
             </w:r>
           </w:p>
         </w:tc>
@@ -3852,15 +3716,7 @@
                 <w:sz w:val="18"/>
                 <w:szCs w:val="18"/>
               </w:rPr>
-              <w:t xml:space="preserve">  </w:t>
-            </w:r>
-            <w:r>
-              <w:rPr>
-                <w:rFonts w:ascii="Arial" w:hAnsi="Arial" w:cs="Arial"/>
-                <w:sz w:val="18"/>
-                <w:szCs w:val="18"/>
-              </w:rPr>
-              <w:t>Qty.</w:t>
+              <w:t xml:space="preserve">  Qty.</w:t>
             </w:r>
           </w:p>
         </w:tc>
@@ -3997,15 +3853,7 @@
                 <w:sz w:val="18"/>
                 <w:szCs w:val="18"/>
               </w:rPr>
-              <w:t xml:space="preserve">HSN </w:t>
-            </w:r>
-            <w:r>
-              <w:rPr>
-                <w:rFonts w:ascii="Arial" w:hAnsi="Arial" w:cs="Arial"/>
-                <w:sz w:val="18"/>
-                <w:szCs w:val="18"/>
-              </w:rPr>
-              <w:t>→ 8471 → 18%</w:t>
+              <w:t>HSN → 8471 → 18%</w:t>
             </w:r>
           </w:p>
         </w:tc>
@@ -5417,15 +5265,7 @@
                 <w:sz w:val="18"/>
                 <w:szCs w:val="18"/>
               </w:rPr>
-              <w:t xml:space="preserve">      </w:t>
-            </w:r>
-            <w:r>
-              <w:rPr>
-                <w:rFonts w:ascii="Arial" w:hAnsi="Arial" w:cs="Arial"/>
-                <w:sz w:val="18"/>
-                <w:szCs w:val="18"/>
-              </w:rPr>
-              <w:t xml:space="preserve">/       /  </w:t>
+              <w:t xml:space="preserve">      /       /  </w:t>
             </w:r>
           </w:p>
         </w:tc>
@@ -5472,15 +5312,7 @@
                 <w:sz w:val="18"/>
                 <w:szCs w:val="18"/>
               </w:rPr>
-              <w:t xml:space="preserve">      </w:t>
-            </w:r>
-            <w:r>
-              <w:rPr>
-                <w:rFonts w:ascii="Arial" w:hAnsi="Arial" w:cs="Arial"/>
-                <w:sz w:val="18"/>
-                <w:szCs w:val="18"/>
-              </w:rPr>
-              <w:t xml:space="preserve">/       /  </w:t>
+              <w:t xml:space="preserve">      /       /  </w:t>
             </w:r>
           </w:p>
         </w:tc>
@@ -5793,15 +5625,7 @@
                 <w:sz w:val="18"/>
                 <w:szCs w:val="18"/>
               </w:rPr>
-              <w:t xml:space="preserve">      </w:t>
-            </w:r>
-            <w:r>
-              <w:rPr>
-                <w:rFonts w:ascii="Arial" w:hAnsi="Arial" w:cs="Arial"/>
-                <w:sz w:val="18"/>
-                <w:szCs w:val="18"/>
-              </w:rPr>
-              <w:t xml:space="preserve">/       /  </w:t>
+              <w:t xml:space="preserve">      /       /  </w:t>
             </w:r>
           </w:p>
         </w:tc>
@@ -5848,15 +5672,7 @@
                 <w:sz w:val="18"/>
                 <w:szCs w:val="18"/>
               </w:rPr>
-              <w:t xml:space="preserve">      </w:t>
-            </w:r>
-            <w:r>
-              <w:rPr>
-                <w:rFonts w:ascii="Arial" w:hAnsi="Arial" w:cs="Arial"/>
-                <w:sz w:val="18"/>
-                <w:szCs w:val="18"/>
-              </w:rPr>
-              <w:t xml:space="preserve">/       /  </w:t>
+              <w:t xml:space="preserve">      /       /  </w:t>
             </w:r>
           </w:p>
         </w:tc>
@@ -6052,15 +5868,7 @@
                 <w:sz w:val="18"/>
                 <w:szCs w:val="18"/>
               </w:rPr>
-              <w:t xml:space="preserve">      </w:t>
-            </w:r>
-            <w:r>
-              <w:rPr>
-                <w:rFonts w:ascii="Arial" w:hAnsi="Arial" w:cs="Arial"/>
-                <w:sz w:val="18"/>
-                <w:szCs w:val="18"/>
-              </w:rPr>
-              <w:t xml:space="preserve">/       /  </w:t>
+              <w:t xml:space="preserve">      /       /  </w:t>
             </w:r>
           </w:p>
         </w:tc>
@@ -6107,15 +5915,7 @@
                 <w:sz w:val="18"/>
                 <w:szCs w:val="18"/>
               </w:rPr>
-              <w:t xml:space="preserve">      </w:t>
-            </w:r>
-            <w:r>
-              <w:rPr>
-                <w:rFonts w:ascii="Arial" w:hAnsi="Arial" w:cs="Arial"/>
-                <w:sz w:val="18"/>
-                <w:szCs w:val="18"/>
-              </w:rPr>
-              <w:t xml:space="preserve">/       /  </w:t>
+              <w:t xml:space="preserve">      /       /  </w:t>
             </w:r>
           </w:p>
         </w:tc>
@@ -6274,13 +6074,7 @@
         <w:b/>
       </w:rPr>
       <w:tab/>
-      <w:t xml:space="preserve">                                   </w:t>
-    </w:r>
-    <w:r>
-      <w:rPr>
-        <w:b/>
-      </w:rPr>
-      <w:t xml:space="preserve">                                                                                                                         09/04/2014</w:t>
+      <w:t xml:space="preserve">                                                                                                                                                            09/04/2014</w:t>
     </w:r>
   </w:p>
 </w:ftr>
@@ -6345,6 +6139,7 @@
     <w:lvl w:ilvl="0">
       <w:start w:val="1"/>
       <w:numFmt w:val="none"/>
+      <w:pStyle w:val="Heading1"/>
       <w:suff w:val="nothing"/>
       <w:lvlText w:val=""/>
       <w:lvlJc w:val="left"/>
@@ -6371,6 +6166,7 @@
     <w:lvl w:ilvl="2">
       <w:start w:val="1"/>
       <w:numFmt w:val="none"/>
+      <w:pStyle w:val="Heading3"/>
       <w:suff w:val="nothing"/>
       <w:lvlText w:val=""/>
       <w:lvlJc w:val="left"/>
@@ -6397,6 +6193,7 @@
     <w:lvl w:ilvl="4">
       <w:start w:val="1"/>
       <w:numFmt w:val="none"/>
+      <w:pStyle w:val="Heading5"/>
       <w:suff w:val="nothing"/>
       <w:lvlText w:val=""/>
       <w:lvlJc w:val="left"/>
@@ -6410,6 +6207,7 @@
     <w:lvl w:ilvl="5">
       <w:start w:val="1"/>
       <w:numFmt w:val="none"/>
+      <w:pStyle w:val="Heading6"/>
       <w:suff w:val="nothing"/>
       <w:lvlText w:val=""/>
       <w:lvlJc w:val="left"/>
@@ -6423,6 +6221,7 @@
     <w:lvl w:ilvl="6">
       <w:start w:val="1"/>
       <w:numFmt w:val="none"/>
+      <w:pStyle w:val="Heading7"/>
       <w:suff w:val="nothing"/>
       <w:lvlText w:val=""/>
       <w:lvlJc w:val="left"/>
@@ -6436,6 +6235,7 @@
     <w:lvl w:ilvl="7">
       <w:start w:val="1"/>
       <w:numFmt w:val="none"/>
+      <w:pStyle w:val="Heading8"/>
       <w:suff w:val="nothing"/>
       <w:lvlText w:val=""/>
       <w:lvlJc w:val="left"/>
@@ -6449,6 +6249,7 @@
     <w:lvl w:ilvl="8">
       <w:start w:val="1"/>
       <w:numFmt w:val="none"/>
+      <w:pStyle w:val="Heading9"/>
       <w:suff w:val="nothing"/>
       <w:lvlText w:val=""/>
       <w:lvlJc w:val="left"/>
@@ -6468,6 +6269,7 @@
     <w:lvl w:ilvl="0">
       <w:start w:val="1"/>
       <w:numFmt w:val="none"/>
+      <w:pStyle w:val="Heading10"/>
       <w:suff w:val="nothing"/>
       <w:lvlText w:val=""/>
       <w:lvlJc w:val="left"/>
@@ -7173,9 +6975,6 @@
   <w:style w:type="character" w:customStyle="1" w:styleId="WW8Num1z8">
     <w:name w:val="WW8Num1z8"/>
   </w:style>
-  <w:style w:type="character" w:styleId="DefaultParagraphFont0">
-    <w:name w:val="Default Paragraph Font"/>
-  </w:style>
   <w:style w:type="paragraph" w:customStyle="1" w:styleId="Heading">
     <w:name w:val="Heading"/>
     <w:basedOn w:val="Normal"/>
@@ -7231,8 +7030,8 @@
       <w:rFonts w:cs="Tahoma"/>
     </w:rPr>
   </w:style>
-  <w:style w:type="paragraph" w:customStyle="1" w:styleId="caption0">
-    <w:name w:val="caption"/>
+  <w:style w:type="paragraph" w:customStyle="1" w:styleId="Caption1">
+    <w:name w:val="Caption1"/>
     <w:basedOn w:val="Normal"/>
     <w:pPr>
       <w:suppressLineNumbers/>

</xml_diff>